<commit_message>
add 3d prined file
Author: IcyCat
Date: 13/09/22

[MOD]
- add cable holder part
- add camera holder part
</commit_message>
<xml_diff>
--- a/doc/BẢNG BÁO GIÁ DỰ ÁN.docx
+++ b/doc/BẢNG BÁO GIÁ DỰ ÁN.docx
@@ -1226,344 +1226,6 @@
     </w:p>
     <w:p>
       <w:pPr>
-        <w:pStyle w:val="ListParagraph"/>
-        <w:ind w:left="-709"/>
-        <w:jc w:val="center"/>
-        <w:rPr>
-          <w:szCs w:val="26"/>
-        </w:rPr>
-      </w:pPr>
-    </w:p>
-    <w:p>
-      <w:pPr>
-        <w:pStyle w:val="ListParagraph"/>
-        <w:ind w:left="-709"/>
-        <w:jc w:val="center"/>
-        <w:rPr>
-          <w:szCs w:val="26"/>
-        </w:rPr>
-      </w:pPr>
-    </w:p>
-    <w:p>
-      <w:pPr>
-        <w:pStyle w:val="ListParagraph"/>
-        <w:numPr>
-          <w:ilvl w:val="0"/>
-          <w:numId w:val="2"/>
-        </w:numPr>
-        <w:rPr>
-          <w:b/>
-          <w:szCs w:val="26"/>
-        </w:rPr>
-      </w:pPr>
-      <w:r>
-        <w:rPr>
-          <w:b/>
-          <w:szCs w:val="26"/>
-        </w:rPr>
-        <w:lastRenderedPageBreak/>
-        <w:t>Chi phí</w:t>
-      </w:r>
-    </w:p>
-    <w:p>
-      <w:pPr>
-        <w:pStyle w:val="ListParagraph"/>
-        <w:ind w:left="1080"/>
-        <w:rPr>
-          <w:b/>
-          <w:szCs w:val="26"/>
-        </w:rPr>
-      </w:pPr>
-    </w:p>
-    <w:tbl>
-      <w:tblPr>
-        <w:tblStyle w:val="GridTable5Dark-Accent1"/>
-        <w:tblW w:w="0" w:type="auto"/>
-        <w:tblLook w:val="04A0" w:firstRow="1" w:lastRow="0" w:firstColumn="1" w:lastColumn="0" w:noHBand="0" w:noVBand="1"/>
-      </w:tblPr>
-      <w:tblGrid>
-        <w:gridCol w:w="4555"/>
-        <w:gridCol w:w="4556"/>
-      </w:tblGrid>
-      <w:tr>
-        <w:trPr>
-          <w:cnfStyle w:val="100000000000" w:firstRow="1" w:lastRow="0" w:firstColumn="0" w:lastColumn="0" w:oddVBand="0" w:evenVBand="0" w:oddHBand="0" w:evenHBand="0" w:firstRowFirstColumn="0" w:firstRowLastColumn="0" w:lastRowFirstColumn="0" w:lastRowLastColumn="0"/>
-          <w:trHeight w:val="567"/>
-        </w:trPr>
-        <w:tc>
-          <w:tcPr>
-            <w:cnfStyle w:val="001000000000" w:firstRow="0" w:lastRow="0" w:firstColumn="1" w:lastColumn="0" w:oddVBand="0" w:evenVBand="0" w:oddHBand="0" w:evenHBand="0" w:firstRowFirstColumn="0" w:firstRowLastColumn="0" w:lastRowFirstColumn="0" w:lastRowLastColumn="0"/>
-            <w:tcW w:w="4555" w:type="dxa"/>
-            <w:vAlign w:val="center"/>
-          </w:tcPr>
-          <w:p>
-            <w:pPr>
-              <w:pStyle w:val="ListParagraph"/>
-              <w:ind w:left="0"/>
-              <w:jc w:val="center"/>
-              <w:rPr>
-                <w:szCs w:val="26"/>
-              </w:rPr>
-            </w:pPr>
-            <w:r>
-              <w:rPr>
-                <w:szCs w:val="26"/>
-              </w:rPr>
-              <w:t>Hạng mục</w:t>
-            </w:r>
-          </w:p>
-        </w:tc>
-        <w:tc>
-          <w:tcPr>
-            <w:tcW w:w="4556" w:type="dxa"/>
-            <w:vAlign w:val="center"/>
-          </w:tcPr>
-          <w:p>
-            <w:pPr>
-              <w:pStyle w:val="ListParagraph"/>
-              <w:ind w:left="0"/>
-              <w:jc w:val="center"/>
-              <w:cnfStyle w:val="100000000000" w:firstRow="1" w:lastRow="0" w:firstColumn="0" w:lastColumn="0" w:oddVBand="0" w:evenVBand="0" w:oddHBand="0" w:evenHBand="0" w:firstRowFirstColumn="0" w:firstRowLastColumn="0" w:lastRowFirstColumn="0" w:lastRowLastColumn="0"/>
-              <w:rPr>
-                <w:szCs w:val="26"/>
-              </w:rPr>
-            </w:pPr>
-            <w:r>
-              <w:rPr>
-                <w:szCs w:val="26"/>
-              </w:rPr>
-              <w:t>Chi Phí (vnđ)</w:t>
-            </w:r>
-          </w:p>
-        </w:tc>
-      </w:tr>
-      <w:tr>
-        <w:trPr>
-          <w:cnfStyle w:val="000000100000" w:firstRow="0" w:lastRow="0" w:firstColumn="0" w:lastColumn="0" w:oddVBand="0" w:evenVBand="0" w:oddHBand="1" w:evenHBand="0" w:firstRowFirstColumn="0" w:firstRowLastColumn="0" w:lastRowFirstColumn="0" w:lastRowLastColumn="0"/>
-          <w:trHeight w:val="567"/>
-        </w:trPr>
-        <w:tc>
-          <w:tcPr>
-            <w:cnfStyle w:val="001000000000" w:firstRow="0" w:lastRow="0" w:firstColumn="1" w:lastColumn="0" w:oddVBand="0" w:evenVBand="0" w:oddHBand="0" w:evenHBand="0" w:firstRowFirstColumn="0" w:firstRowLastColumn="0" w:lastRowFirstColumn="0" w:lastRowLastColumn="0"/>
-            <w:tcW w:w="4555" w:type="dxa"/>
-            <w:vAlign w:val="center"/>
-          </w:tcPr>
-          <w:p>
-            <w:pPr>
-              <w:pStyle w:val="ListParagraph"/>
-              <w:ind w:left="0"/>
-              <w:jc w:val="center"/>
-              <w:rPr>
-                <w:b w:val="0"/>
-                <w:szCs w:val="26"/>
-              </w:rPr>
-            </w:pPr>
-            <w:r>
-              <w:rPr>
-                <w:b w:val="0"/>
-                <w:szCs w:val="26"/>
-              </w:rPr>
-              <w:t>Vật tư</w:t>
-            </w:r>
-          </w:p>
-        </w:tc>
-        <w:tc>
-          <w:tcPr>
-            <w:tcW w:w="4556" w:type="dxa"/>
-            <w:vAlign w:val="center"/>
-          </w:tcPr>
-          <w:p>
-            <w:pPr>
-              <w:pStyle w:val="ListParagraph"/>
-              <w:ind w:left="0"/>
-              <w:jc w:val="center"/>
-              <w:cnfStyle w:val="000000100000" w:firstRow="0" w:lastRow="0" w:firstColumn="0" w:lastColumn="0" w:oddVBand="0" w:evenVBand="0" w:oddHBand="1" w:evenHBand="0" w:firstRowFirstColumn="0" w:firstRowLastColumn="0" w:lastRowFirstColumn="0" w:lastRowLastColumn="0"/>
-              <w:rPr>
-                <w:szCs w:val="26"/>
-              </w:rPr>
-            </w:pPr>
-            <w:r>
-              <w:rPr>
-                <w:szCs w:val="26"/>
-              </w:rPr>
-              <w:t>1</w:t>
-            </w:r>
-            <w:r>
-              <w:rPr>
-                <w:szCs w:val="26"/>
-              </w:rPr>
-              <w:t>5</w:t>
-            </w:r>
-            <w:r>
-              <w:rPr>
-                <w:szCs w:val="26"/>
-              </w:rPr>
-              <w:t>.000.000</w:t>
-            </w:r>
-          </w:p>
-        </w:tc>
-      </w:tr>
-      <w:tr>
-        <w:trPr>
-          <w:trHeight w:val="567"/>
-        </w:trPr>
-        <w:tc>
-          <w:tcPr>
-            <w:cnfStyle w:val="001000000000" w:firstRow="0" w:lastRow="0" w:firstColumn="1" w:lastColumn="0" w:oddVBand="0" w:evenVBand="0" w:oddHBand="0" w:evenHBand="0" w:firstRowFirstColumn="0" w:firstRowLastColumn="0" w:lastRowFirstColumn="0" w:lastRowLastColumn="0"/>
-            <w:tcW w:w="4555" w:type="dxa"/>
-            <w:vAlign w:val="center"/>
-          </w:tcPr>
-          <w:p>
-            <w:pPr>
-              <w:pStyle w:val="ListParagraph"/>
-              <w:ind w:left="0"/>
-              <w:jc w:val="center"/>
-              <w:rPr>
-                <w:b w:val="0"/>
-                <w:szCs w:val="26"/>
-              </w:rPr>
-            </w:pPr>
-            <w:r>
-              <w:rPr>
-                <w:b w:val="0"/>
-                <w:szCs w:val="26"/>
-              </w:rPr>
-              <w:t>Công</w:t>
-            </w:r>
-          </w:p>
-        </w:tc>
-        <w:tc>
-          <w:tcPr>
-            <w:tcW w:w="4556" w:type="dxa"/>
-            <w:vAlign w:val="center"/>
-          </w:tcPr>
-          <w:p>
-            <w:pPr>
-              <w:pStyle w:val="ListParagraph"/>
-              <w:ind w:left="0"/>
-              <w:jc w:val="center"/>
-              <w:cnfStyle w:val="000000000000" w:firstRow="0" w:lastRow="0" w:firstColumn="0" w:lastColumn="0" w:oddVBand="0" w:evenVBand="0" w:oddHBand="0" w:evenHBand="0" w:firstRowFirstColumn="0" w:firstRowLastColumn="0" w:lastRowFirstColumn="0" w:lastRowLastColumn="0"/>
-              <w:rPr>
-                <w:szCs w:val="26"/>
-              </w:rPr>
-            </w:pPr>
-            <w:r>
-              <w:rPr>
-                <w:szCs w:val="26"/>
-              </w:rPr>
-              <w:t>1.500.000</w:t>
-            </w:r>
-          </w:p>
-        </w:tc>
-      </w:tr>
-      <w:tr>
-        <w:trPr>
-          <w:cnfStyle w:val="000000100000" w:firstRow="0" w:lastRow="0" w:firstColumn="0" w:lastColumn="0" w:oddVBand="0" w:evenVBand="0" w:oddHBand="1" w:evenHBand="0" w:firstRowFirstColumn="0" w:firstRowLastColumn="0" w:lastRowFirstColumn="0" w:lastRowLastColumn="0"/>
-          <w:trHeight w:val="567"/>
-        </w:trPr>
-        <w:tc>
-          <w:tcPr>
-            <w:cnfStyle w:val="001000000000" w:firstRow="0" w:lastRow="0" w:firstColumn="1" w:lastColumn="0" w:oddVBand="0" w:evenVBand="0" w:oddHBand="0" w:evenHBand="0" w:firstRowFirstColumn="0" w:firstRowLastColumn="0" w:lastRowFirstColumn="0" w:lastRowLastColumn="0"/>
-            <w:tcW w:w="4555" w:type="dxa"/>
-            <w:vAlign w:val="center"/>
-          </w:tcPr>
-          <w:p>
-            <w:pPr>
-              <w:pStyle w:val="ListParagraph"/>
-              <w:ind w:left="0"/>
-              <w:jc w:val="center"/>
-              <w:rPr>
-                <w:b w:val="0"/>
-                <w:szCs w:val="26"/>
-              </w:rPr>
-            </w:pPr>
-            <w:r>
-              <w:rPr>
-                <w:b w:val="0"/>
-                <w:szCs w:val="26"/>
-              </w:rPr>
-              <w:t>Chi phí khác</w:t>
-            </w:r>
-          </w:p>
-        </w:tc>
-        <w:tc>
-          <w:tcPr>
-            <w:tcW w:w="4556" w:type="dxa"/>
-            <w:vAlign w:val="center"/>
-          </w:tcPr>
-          <w:p>
-            <w:pPr>
-              <w:pStyle w:val="ListParagraph"/>
-              <w:ind w:left="0"/>
-              <w:jc w:val="center"/>
-              <w:cnfStyle w:val="000000100000" w:firstRow="0" w:lastRow="0" w:firstColumn="0" w:lastColumn="0" w:oddVBand="0" w:evenVBand="0" w:oddHBand="1" w:evenHBand="0" w:firstRowFirstColumn="0" w:firstRowLastColumn="0" w:lastRowFirstColumn="0" w:lastRowLastColumn="0"/>
-              <w:rPr>
-                <w:szCs w:val="26"/>
-              </w:rPr>
-            </w:pPr>
-            <w:r>
-              <w:rPr>
-                <w:szCs w:val="26"/>
-              </w:rPr>
-              <w:t>2.000.000</w:t>
-            </w:r>
-          </w:p>
-        </w:tc>
-      </w:tr>
-      <w:tr>
-        <w:trPr>
-          <w:trHeight w:val="567"/>
-        </w:trPr>
-        <w:tc>
-          <w:tcPr>
-            <w:cnfStyle w:val="001000000000" w:firstRow="0" w:lastRow="0" w:firstColumn="1" w:lastColumn="0" w:oddVBand="0" w:evenVBand="0" w:oddHBand="0" w:evenHBand="0" w:firstRowFirstColumn="0" w:firstRowLastColumn="0" w:lastRowFirstColumn="0" w:lastRowLastColumn="0"/>
-            <w:tcW w:w="4555" w:type="dxa"/>
-            <w:vAlign w:val="center"/>
-          </w:tcPr>
-          <w:p>
-            <w:pPr>
-              <w:pStyle w:val="ListParagraph"/>
-              <w:ind w:left="0"/>
-              <w:jc w:val="center"/>
-              <w:rPr>
-                <w:szCs w:val="26"/>
-              </w:rPr>
-            </w:pPr>
-            <w:r>
-              <w:rPr>
-                <w:szCs w:val="26"/>
-              </w:rPr>
-              <w:t>Tổng</w:t>
-            </w:r>
-          </w:p>
-        </w:tc>
-        <w:tc>
-          <w:tcPr>
-            <w:tcW w:w="4556" w:type="dxa"/>
-            <w:vAlign w:val="center"/>
-          </w:tcPr>
-          <w:p>
-            <w:pPr>
-              <w:pStyle w:val="ListParagraph"/>
-              <w:ind w:left="0"/>
-              <w:jc w:val="center"/>
-              <w:cnfStyle w:val="000000000000" w:firstRow="0" w:lastRow="0" w:firstColumn="0" w:lastColumn="0" w:oddVBand="0" w:evenVBand="0" w:oddHBand="0" w:evenHBand="0" w:firstRowFirstColumn="0" w:firstRowLastColumn="0" w:lastRowFirstColumn="0" w:lastRowLastColumn="0"/>
-              <w:rPr>
-                <w:szCs w:val="26"/>
-              </w:rPr>
-            </w:pPr>
-            <w:r>
-              <w:rPr>
-                <w:szCs w:val="26"/>
-              </w:rPr>
-              <w:t>18.500.00</w:t>
-            </w:r>
-          </w:p>
-        </w:tc>
-      </w:tr>
-    </w:tbl>
-    <w:p>
-      <w:pPr>
         <w:rPr>
           <w:szCs w:val="26"/>
         </w:rPr>
@@ -1646,7 +1308,7 @@
           <w:rPr>
             <w:noProof/>
           </w:rPr>
-          <w:t>2</w:t>
+          <w:t>4</w:t>
         </w:r>
         <w:r>
           <w:rPr>
@@ -2030,7 +1692,7 @@
                                 <w:sz w:val="24"/>
                                 <w:szCs w:val="24"/>
                               </w:rPr>
-                              <w:t>2</w:t>
+                              <w:t>4</w:t>
                             </w:r>
                             <w:r>
                               <w:rPr>
@@ -2130,7 +1792,7 @@
                           <w:sz w:val="24"/>
                           <w:szCs w:val="24"/>
                         </w:rPr>
-                        <w:t>2</w:t>
+                        <w:t>4</w:t>
                       </w:r>
                       <w:r>
                         <w:rPr>

</xml_diff>